<commit_message>
Updating new branch and readme
</commit_message>
<xml_diff>
--- a/Agenda for our meeting and  Follow-up.docx
+++ b/Agenda for our meeting and  Follow-up.docx
@@ -68,11 +68,16 @@
               <w:t xml:space="preserve">Intro and </w:t>
             </w:r>
             <w:r>
-              <w:t xml:space="preserve">Group Name  </w:t>
+              <w:t xml:space="preserve">Group </w:t>
+            </w:r>
+            <w:proofErr w:type="gramStart"/>
+            <w:r>
+              <w:t xml:space="preserve">Name  </w:t>
             </w:r>
             <w:r>
               <w:tab/>
             </w:r>
+            <w:proofErr w:type="gramEnd"/>
           </w:p>
         </w:tc>
         <w:tc>
@@ -111,8 +116,13 @@
             <w:r>
               <w:t xml:space="preserve"> </w:t>
             </w:r>
-            <w:r>
-              <w:t xml:space="preserve">Participation </w:t>
+            <w:proofErr w:type="gramStart"/>
+            <w:r>
+              <w:t>Participation</w:t>
+            </w:r>
+            <w:proofErr w:type="gramEnd"/>
+            <w:r>
+              <w:t xml:space="preserve"> </w:t>
             </w:r>
             <w:r>
               <w:t>and leadership</w:t>
@@ -397,8 +407,13 @@
         <w:t xml:space="preserve"> – Assigned to </w:t>
       </w:r>
       <w:r>
-        <w:t>Spencer and Manar</w:t>
-      </w:r>
+        <w:t xml:space="preserve">Spencer and </w:t>
+      </w:r>
+      <w:proofErr w:type="spellStart"/>
+      <w:r>
+        <w:t>Manar</w:t>
+      </w:r>
+      <w:proofErr w:type="spellEnd"/>
     </w:p>
     <w:p>
       <w:pPr>
@@ -420,14 +435,24 @@
           <w:numId w:val="2"/>
         </w:numPr>
       </w:pPr>
-      <w:r>
-        <w:t xml:space="preserve">Assigned  to </w:t>
-      </w:r>
+      <w:proofErr w:type="gramStart"/>
+      <w:r>
+        <w:t>Assigned  to</w:t>
+      </w:r>
+      <w:proofErr w:type="gramEnd"/>
+      <w:r>
+        <w:t xml:space="preserve"> </w:t>
+      </w:r>
+      <w:proofErr w:type="spellStart"/>
       <w:r>
         <w:t>K</w:t>
       </w:r>
       <w:r>
-        <w:t>eishauna and Carline</w:t>
+        <w:t>eishauna</w:t>
+      </w:r>
+      <w:proofErr w:type="spellEnd"/>
+      <w:r>
+        <w:t xml:space="preserve"> and Carline</w:t>
       </w:r>
     </w:p>
     <w:p>
@@ -460,8 +485,13 @@
         <w:t>/Schedule</w:t>
       </w:r>
       <w:r>
-        <w:t xml:space="preserve"> for your module</w:t>
-      </w:r>
+        <w:t xml:space="preserve"> for your </w:t>
+      </w:r>
+      <w:proofErr w:type="gramStart"/>
+      <w:r>
+        <w:t>module</w:t>
+      </w:r>
+      <w:proofErr w:type="gramEnd"/>
     </w:p>
     <w:p>
       <w:pPr>
@@ -492,9 +522,11 @@
       <w:r>
         <w:t xml:space="preserve">approach / </w:t>
       </w:r>
+      <w:proofErr w:type="gramStart"/>
       <w:r>
         <w:t>breakdown</w:t>
       </w:r>
+      <w:proofErr w:type="gramEnd"/>
     </w:p>
     <w:p>
       <w:pPr>
@@ -505,8 +537,13 @@
         </w:numPr>
       </w:pPr>
       <w:r>
-        <w:t>When will it be done</w:t>
-      </w:r>
+        <w:t xml:space="preserve">When will it be </w:t>
+      </w:r>
+      <w:proofErr w:type="gramStart"/>
+      <w:r>
+        <w:t>done</w:t>
+      </w:r>
+      <w:proofErr w:type="gramEnd"/>
     </w:p>
     <w:p>
       <w:pPr>
@@ -517,8 +554,13 @@
         </w:numPr>
       </w:pPr>
       <w:r>
-        <w:t>Any issue you foresee</w:t>
-      </w:r>
+        <w:t xml:space="preserve">Any issue you </w:t>
+      </w:r>
+      <w:proofErr w:type="gramStart"/>
+      <w:r>
+        <w:t>foresee</w:t>
+      </w:r>
+      <w:proofErr w:type="gramEnd"/>
     </w:p>
     <w:p>
       <w:pPr>
@@ -535,11 +577,18 @@
         <w:t>–</w:t>
       </w:r>
       <w:r>
-        <w:t xml:space="preserve"> Manar</w:t>
-      </w:r>
-      <w:r>
         <w:t xml:space="preserve"> </w:t>
       </w:r>
+      <w:proofErr w:type="spellStart"/>
+      <w:proofErr w:type="gramStart"/>
+      <w:r>
+        <w:t>Manar</w:t>
+      </w:r>
+      <w:proofErr w:type="spellEnd"/>
+      <w:proofErr w:type="gramEnd"/>
+      <w:r>
+        <w:t xml:space="preserve"> </w:t>
+      </w:r>
     </w:p>
     <w:p>
       <w:pPr>
@@ -568,10 +617,23 @@
         </w:numPr>
       </w:pPr>
       <w:r>
-        <w:t>Select data for SouthEast</w:t>
-      </w:r>
-      <w:r>
-        <w:t xml:space="preserve"> states(10) to minimize dataset</w:t>
+        <w:t xml:space="preserve">Select data for </w:t>
+      </w:r>
+      <w:proofErr w:type="spellStart"/>
+      <w:r>
+        <w:t>SouthEast</w:t>
+      </w:r>
+      <w:proofErr w:type="spellEnd"/>
+      <w:r>
+        <w:t xml:space="preserve"> </w:t>
+      </w:r>
+      <w:proofErr w:type="gramStart"/>
+      <w:r>
+        <w:t>states(</w:t>
+      </w:r>
+      <w:proofErr w:type="gramEnd"/>
+      <w:r>
+        <w:t>10) to minimize dataset</w:t>
       </w:r>
     </w:p>
     <w:p>
@@ -607,7 +669,15 @@
         <w:t xml:space="preserve"> will be every weekday</w:t>
       </w:r>
       <w:r>
-        <w:t xml:space="preserve"> for 15 minutes.  Longer meetings will be schedule by smaller teams as </w:t>
+        <w:t xml:space="preserve"> for 15 minutes.  Longer meetings will be schedule by smaller </w:t>
+      </w:r>
+      <w:proofErr w:type="gramStart"/>
+      <w:r>
+        <w:t>teams</w:t>
+      </w:r>
+      <w:proofErr w:type="gramEnd"/>
+      <w:r>
+        <w:t xml:space="preserve"> as </w:t>
       </w:r>
       <w:r>
         <w:t>necessary.</w:t>
@@ -643,8 +713,13 @@
         </w:numPr>
       </w:pPr>
       <w:r>
-        <w:t>Main communication will be slack</w:t>
-      </w:r>
+        <w:t xml:space="preserve">Main communication will be </w:t>
+      </w:r>
+      <w:proofErr w:type="gramStart"/>
+      <w:r>
+        <w:t>slack</w:t>
+      </w:r>
+      <w:proofErr w:type="gramEnd"/>
     </w:p>
     <w:p>
       <w:pPr>
@@ -702,8 +777,13 @@
       <w:r>
         <w:t xml:space="preserve">Burnetta will be project lead this time </w:t>
       </w:r>
-      <w:r>
-        <w:t xml:space="preserve">around but leadership will rotate. </w:t>
+      <w:proofErr w:type="gramStart"/>
+      <w:r>
+        <w:t>around</w:t>
+      </w:r>
+      <w:proofErr w:type="gramEnd"/>
+      <w:r>
+        <w:t xml:space="preserve"> but leadership will rotate. </w:t>
       </w:r>
     </w:p>
     <w:p>
@@ -721,8 +801,13 @@
         <w:t>prep</w:t>
       </w:r>
       <w:r>
-        <w:t xml:space="preserve"> – Carline and Keishauna</w:t>
-      </w:r>
+        <w:t xml:space="preserve"> – Carline and </w:t>
+      </w:r>
+      <w:proofErr w:type="spellStart"/>
+      <w:r>
+        <w:t>Keishauna</w:t>
+      </w:r>
+      <w:proofErr w:type="spellEnd"/>
       <w:r>
         <w:t xml:space="preserve"> </w:t>
       </w:r>
@@ -742,26 +827,25 @@
         <w:t>l</w:t>
       </w:r>
       <w:r>
-        <w:t>l</w:t>
-      </w:r>
-      <w:r>
-        <w:t xml:space="preserve"> Co</w:t>
+        <w:t>l Co</w:t>
       </w:r>
       <w:r>
         <w:t>o</w:t>
       </w:r>
       <w:r>
-        <w:t xml:space="preserve">rdination </w:t>
-      </w:r>
-      <w:r>
-        <w:t>of team deliverables</w:t>
-      </w:r>
-      <w:r>
-        <w:t xml:space="preserve"> - </w:t>
+        <w:t>rdination of team deliverables</w:t>
+      </w:r>
+      <w:r>
+        <w:t xml:space="preserve"> </w:t>
+      </w:r>
+      <w:proofErr w:type="gramStart"/>
+      <w:r>
+        <w:t xml:space="preserve">- </w:t>
       </w:r>
       <w:r>
         <w:t xml:space="preserve"> Burnetta</w:t>
       </w:r>
+      <w:proofErr w:type="gramEnd"/>
     </w:p>
     <w:p>
       <w:pPr>
@@ -801,16 +885,6 @@
       <w:r>
         <w:t>Starting the work</w:t>
       </w:r>
-    </w:p>
-    <w:p>
-      <w:pPr>
-        <w:ind w:left="720"/>
-      </w:pPr>
-    </w:p>
-    <w:p>
-      <w:pPr>
-        <w:ind w:left="720"/>
-      </w:pPr>
     </w:p>
     <w:p/>
     <w:sectPr>

</xml_diff>